<commit_message>
update break points for index and remove black from colour scale
</commit_message>
<xml_diff>
--- a/output/tables/iTRAQI-palette.docx
+++ b/output/tables/iTRAQI-palette.docx
@@ -338,7 +338,7 @@
                 <w:szCs w:val="22"/>
                 <w:color w:val="000000"/>
               </w:rPr>
-              <w:t xml:space="preserve">&lt;1</w:t>
+              <w:t xml:space="preserve">&lt;2</w:t>
             </w:r>
           </w:p>
         </w:tc>
@@ -549,7 +549,7 @@
                 <w:szCs w:val="22"/>
                 <w:color w:val="000000"/>
               </w:rPr>
-              <w:t xml:space="preserve">&lt;1</w:t>
+              <w:t xml:space="preserve">&lt;2</w:t>
             </w:r>
           </w:p>
         </w:tc>
@@ -672,7 +672,7 @@
                 <w:szCs w:val="22"/>
                 <w:color w:val="000000"/>
               </w:rPr>
-              <w:t xml:space="preserve">2B</w:t>
+              <w:t xml:space="preserve">3A</w:t>
             </w:r>
           </w:p>
         </w:tc>
@@ -716,7 +716,7 @@
                 <w:szCs w:val="22"/>
                 <w:color w:val="000000"/>
               </w:rPr>
-              <w:t xml:space="preserve">1 – 2</w:t>
+              <w:t xml:space="preserve">2 – 4</w:t>
             </w:r>
           </w:p>
         </w:tc>
@@ -760,7 +760,7 @@
                 <w:szCs w:val="22"/>
                 <w:color w:val="000000"/>
               </w:rPr>
-              <w:t xml:space="preserve">1 – 2</w:t>
+              <w:t xml:space="preserve">&lt;2</w:t>
             </w:r>
           </w:p>
         </w:tc>
@@ -883,7 +883,7 @@
                 <w:szCs w:val="22"/>
                 <w:color w:val="000000"/>
               </w:rPr>
-              <w:t xml:space="preserve">3A</w:t>
+              <w:t xml:space="preserve">3B</w:t>
             </w:r>
           </w:p>
         </w:tc>
@@ -971,7 +971,7 @@
                 <w:szCs w:val="22"/>
                 <w:color w:val="000000"/>
               </w:rPr>
-              <w:t xml:space="preserve">&lt;1</w:t>
+              <w:t xml:space="preserve">2 – 4</w:t>
             </w:r>
           </w:p>
         </w:tc>
@@ -1094,7 +1094,7 @@
                 <w:szCs w:val="22"/>
                 <w:color w:val="000000"/>
               </w:rPr>
-              <w:t xml:space="preserve">3B</w:t>
+              <w:t xml:space="preserve">3C</w:t>
             </w:r>
           </w:p>
         </w:tc>
@@ -1182,7 +1182,7 @@
                 <w:szCs w:val="22"/>
                 <w:color w:val="000000"/>
               </w:rPr>
-              <w:t xml:space="preserve">1 – 2</w:t>
+              <w:t xml:space="preserve">&gt;4</w:t>
             </w:r>
           </w:p>
         </w:tc>
@@ -1305,7 +1305,7 @@
                 <w:szCs w:val="22"/>
                 <w:color w:val="000000"/>
               </w:rPr>
-              <w:t xml:space="preserve">3C</w:t>
+              <w:t xml:space="preserve">4A</w:t>
             </w:r>
           </w:p>
         </w:tc>
@@ -1349,7 +1349,7 @@
                 <w:szCs w:val="22"/>
                 <w:color w:val="000000"/>
               </w:rPr>
-              <w:t xml:space="preserve">2 – 4</w:t>
+              <w:t xml:space="preserve">4 – 6</w:t>
             </w:r>
           </w:p>
         </w:tc>
@@ -1393,7 +1393,7 @@
                 <w:szCs w:val="22"/>
                 <w:color w:val="000000"/>
               </w:rPr>
-              <w:t xml:space="preserve">2 – 4</w:t>
+              <w:t xml:space="preserve">&lt;2</w:t>
             </w:r>
           </w:p>
         </w:tc>
@@ -1516,7 +1516,51 @@
                 <w:szCs w:val="22"/>
                 <w:color w:val="000000"/>
               </w:rPr>
-              <w:t xml:space="preserve">3D</w:t>
+              <w:t xml:space="preserve">4B</w:t>
+            </w:r>
+          </w:p>
+        </w:tc>
+        <w:tc>
+          <w:tcPr>
+            <w:tcBorders>
+              <w:bottom w:val="none" w:sz="0" w:space="0" w:color="000000"/>
+              <w:top w:val="none" w:sz="0" w:space="0" w:color="000000"/>
+              <w:left w:val="none" w:sz="0" w:space="0" w:color="000000"/>
+              <w:right w:val="none" w:sz="0" w:space="0" w:color="000000"/>
+            </w:tcBorders>
+            <w:shd w:val="clear" w:color="auto" w:fill="FFFFFF"/>
+            <w:tcMar>
+              <w:top w:w="0" w:type="dxa"/>
+              <w:bottom w:w="0" w:type="dxa"/>
+              <w:left w:w="0" w:type="dxa"/>
+              <w:right w:w="0" w:type="dxa"/>
+            </w:tcMar>
+            <w:vAlign w:val="center"/>
+          </w:tcPr>
+          <w:p>
+            <w:pPr>
+              <w:pStyle w:val="Normal"/>
+              <w:jc w:val="left"/>
+              <w:pBdr>
+                <w:bottom w:val="none" w:sz="0" w:space="0" w:color="000000"/>
+                <w:top w:val="none" w:sz="0" w:space="0" w:color="000000"/>
+                <w:left w:val="none" w:sz="0" w:space="0" w:color="000000"/>
+                <w:right w:val="none" w:sz="0" w:space="0" w:color="000000"/>
+              </w:pBdr>
+              <w:spacing w:after="100" w:before="100" w:line="240"/>
+              <w:ind w:left="100" w:right="100" w:firstLine="0" w:firstLineChars="0"/>
+            </w:pPr>
+            <w:r>
+              <w:rPr>
+                <w:rFonts w:ascii="Arial" w:hAnsi="Arial" w:eastAsia="Arial" w:cs="Arial"/>
+                <w:i w:val="false"/>
+                <w:b w:val="false"/>
+                <w:u w:val="none"/>
+                <w:sz w:val="22"/>
+                <w:szCs w:val="22"/>
+                <w:color w:val="000000"/>
+              </w:rPr>
+              <w:t xml:space="preserve">4 – 6</w:t>
             </w:r>
           </w:p>
         </w:tc>
@@ -1561,50 +1605,6 @@
                 <w:color w:val="000000"/>
               </w:rPr>
               <w:t xml:space="preserve">2 – 4</w:t>
-            </w:r>
-          </w:p>
-        </w:tc>
-        <w:tc>
-          <w:tcPr>
-            <w:tcBorders>
-              <w:bottom w:val="none" w:sz="0" w:space="0" w:color="000000"/>
-              <w:top w:val="none" w:sz="0" w:space="0" w:color="000000"/>
-              <w:left w:val="none" w:sz="0" w:space="0" w:color="000000"/>
-              <w:right w:val="none" w:sz="0" w:space="0" w:color="000000"/>
-            </w:tcBorders>
-            <w:shd w:val="clear" w:color="auto" w:fill="FFFFFF"/>
-            <w:tcMar>
-              <w:top w:w="0" w:type="dxa"/>
-              <w:bottom w:w="0" w:type="dxa"/>
-              <w:left w:w="0" w:type="dxa"/>
-              <w:right w:w="0" w:type="dxa"/>
-            </w:tcMar>
-            <w:vAlign w:val="center"/>
-          </w:tcPr>
-          <w:p>
-            <w:pPr>
-              <w:pStyle w:val="Normal"/>
-              <w:jc w:val="left"/>
-              <w:pBdr>
-                <w:bottom w:val="none" w:sz="0" w:space="0" w:color="000000"/>
-                <w:top w:val="none" w:sz="0" w:space="0" w:color="000000"/>
-                <w:left w:val="none" w:sz="0" w:space="0" w:color="000000"/>
-                <w:right w:val="none" w:sz="0" w:space="0" w:color="000000"/>
-              </w:pBdr>
-              <w:spacing w:after="100" w:before="100" w:line="240"/>
-              <w:ind w:left="100" w:right="100" w:firstLine="0" w:firstLineChars="0"/>
-            </w:pPr>
-            <w:r>
-              <w:rPr>
-                <w:rFonts w:ascii="Arial" w:hAnsi="Arial" w:eastAsia="Arial" w:cs="Arial"/>
-                <w:i w:val="false"/>
-                <w:b w:val="false"/>
-                <w:u w:val="none"/>
-                <w:sz w:val="22"/>
-                <w:szCs w:val="22"/>
-                <w:color w:val="000000"/>
-              </w:rPr>
-              <w:t xml:space="preserve">4 – 6</w:t>
             </w:r>
           </w:p>
         </w:tc>
@@ -1727,7 +1727,7 @@
                 <w:szCs w:val="22"/>
                 <w:color w:val="000000"/>
               </w:rPr>
-              <w:t xml:space="preserve">4A</w:t>
+              <w:t xml:space="preserve">4C</w:t>
             </w:r>
           </w:p>
         </w:tc>
@@ -1815,7 +1815,7 @@
                 <w:szCs w:val="22"/>
                 <w:color w:val="000000"/>
               </w:rPr>
-              <w:t xml:space="preserve">&lt;1</w:t>
+              <w:t xml:space="preserve">&gt;4</w:t>
             </w:r>
           </w:p>
         </w:tc>
@@ -1938,7 +1938,7 @@
                 <w:szCs w:val="22"/>
                 <w:color w:val="000000"/>
               </w:rPr>
-              <w:t xml:space="preserve">4B</w:t>
+              <w:t xml:space="preserve">5B</w:t>
             </w:r>
           </w:p>
         </w:tc>
@@ -1982,7 +1982,7 @@
                 <w:szCs w:val="22"/>
                 <w:color w:val="000000"/>
               </w:rPr>
-              <w:t xml:space="preserve">4 – 6</w:t>
+              <w:t xml:space="preserve">6 – 8</w:t>
             </w:r>
           </w:p>
         </w:tc>
@@ -2026,7 +2026,7 @@
                 <w:szCs w:val="22"/>
                 <w:color w:val="000000"/>
               </w:rPr>
-              <w:t xml:space="preserve">1 – 2</w:t>
+              <w:t xml:space="preserve">2 – 4</w:t>
             </w:r>
           </w:p>
         </w:tc>
@@ -2149,7 +2149,7 @@
                 <w:szCs w:val="22"/>
                 <w:color w:val="000000"/>
               </w:rPr>
-              <w:t xml:space="preserve">4C</w:t>
+              <w:t xml:space="preserve">5C</w:t>
             </w:r>
           </w:p>
         </w:tc>
@@ -2193,7 +2193,7 @@
                 <w:szCs w:val="22"/>
                 <w:color w:val="000000"/>
               </w:rPr>
-              <w:t xml:space="preserve">4 – 6</w:t>
+              <w:t xml:space="preserve">6 – 8</w:t>
             </w:r>
           </w:p>
         </w:tc>
@@ -2237,7 +2237,7 @@
                 <w:szCs w:val="22"/>
                 <w:color w:val="000000"/>
               </w:rPr>
-              <w:t xml:space="preserve">2 – 4</w:t>
+              <w:t xml:space="preserve">&gt;4</w:t>
             </w:r>
           </w:p>
         </w:tc>
@@ -2323,7 +2323,7 @@
         <w:tc>
           <w:tcPr>
             <w:tcBorders>
-              <w:bottom w:val="none" w:sz="0" w:space="0" w:color="000000"/>
+              <w:bottom w:val="single" w:sz="12" w:space="0" w:color="666666"/>
               <w:top w:val="none" w:sz="0" w:space="0" w:color="000000"/>
               <w:left w:val="none" w:sz="0" w:space="0" w:color="000000"/>
               <w:right w:val="none" w:sz="0" w:space="0" w:color="000000"/>
@@ -2360,14 +2360,14 @@
                 <w:szCs w:val="22"/>
                 <w:color w:val="000000"/>
               </w:rPr>
-              <w:t xml:space="preserve">4D</w:t>
-            </w:r>
-          </w:p>
-        </w:tc>
-        <w:tc>
-          <w:tcPr>
-            <w:tcBorders>
-              <w:bottom w:val="none" w:sz="0" w:space="0" w:color="000000"/>
+              <w:t xml:space="preserve">6C</w:t>
+            </w:r>
+          </w:p>
+        </w:tc>
+        <w:tc>
+          <w:tcPr>
+            <w:tcBorders>
+              <w:bottom w:val="single" w:sz="12" w:space="0" w:color="666666"/>
               <w:top w:val="none" w:sz="0" w:space="0" w:color="000000"/>
               <w:left w:val="none" w:sz="0" w:space="0" w:color="000000"/>
               <w:right w:val="none" w:sz="0" w:space="0" w:color="000000"/>
@@ -2404,14 +2404,14 @@
                 <w:szCs w:val="22"/>
                 <w:color w:val="000000"/>
               </w:rPr>
-              <w:t xml:space="preserve">4 – 6</w:t>
-            </w:r>
-          </w:p>
-        </w:tc>
-        <w:tc>
-          <w:tcPr>
-            <w:tcBorders>
-              <w:bottom w:val="none" w:sz="0" w:space="0" w:color="000000"/>
+              <w:t xml:space="preserve">&gt;8</w:t>
+            </w:r>
+          </w:p>
+        </w:tc>
+        <w:tc>
+          <w:tcPr>
+            <w:tcBorders>
+              <w:bottom w:val="single" w:sz="12" w:space="0" w:color="666666"/>
               <w:top w:val="none" w:sz="0" w:space="0" w:color="000000"/>
               <w:left w:val="none" w:sz="0" w:space="0" w:color="000000"/>
               <w:right w:val="none" w:sz="0" w:space="0" w:color="000000"/>
@@ -2448,14 +2448,14 @@
                 <w:szCs w:val="22"/>
                 <w:color w:val="000000"/>
               </w:rPr>
-              <w:t xml:space="preserve">4 – 6</w:t>
-            </w:r>
-          </w:p>
-        </w:tc>
-        <w:tc>
-          <w:tcPr>
-            <w:tcBorders>
-              <w:bottom w:val="none" w:sz="0" w:space="0" w:color="000000"/>
+              <w:t xml:space="preserve">&gt;4</w:t>
+            </w:r>
+          </w:p>
+        </w:tc>
+        <w:tc>
+          <w:tcPr>
+            <w:tcBorders>
+              <w:bottom w:val="single" w:sz="12" w:space="0" w:color="666666"/>
               <w:top w:val="none" w:sz="0" w:space="0" w:color="000000"/>
               <w:left w:val="none" w:sz="0" w:space="0" w:color="000000"/>
               <w:right w:val="none" w:sz="0" w:space="0" w:color="000000"/>
@@ -2502,850 +2502,6 @@
                         </pic:nvPicPr>
                         <pic:blipFill>
                           <a:blip r:embed="rId17"/>
-                          <a:srcRect/>
-                          <a:stretch>
-                            <a:fillRect/>
-                          </a:stretch>
-                        </pic:blipFill>
-                        <pic:spPr bwMode="auto">
-                          <a:xfrm>
-                            <a:off x="0" y="0"/>
-                            <a:ext cx="12700" cy="1905"/>
-                          </a:xfrm>
-                          <a:prstGeom prst="rect">
-                            <a:avLst/>
-                          </a:prstGeom>
-                          <a:noFill/>
-                        </pic:spPr>
-                      </pic:pic>
-                    </a:graphicData>
-                  </a:graphic>
-                </wp:inline>
-              </w:drawing>
-            </w:r>
-          </w:p>
-        </w:tc>
-      </w:tr>
-      <w:tr>
-        <w:trPr>
-          <w:trHeight w:val="360" w:hRule="auto"/>
-        </w:trPr>
-        body12
-        <w:tc>
-          <w:tcPr>
-            <w:tcBorders>
-              <w:bottom w:val="none" w:sz="0" w:space="0" w:color="000000"/>
-              <w:top w:val="none" w:sz="0" w:space="0" w:color="000000"/>
-              <w:left w:val="none" w:sz="0" w:space="0" w:color="000000"/>
-              <w:right w:val="none" w:sz="0" w:space="0" w:color="000000"/>
-            </w:tcBorders>
-            <w:shd w:val="clear" w:color="auto" w:fill="FFFFFF"/>
-            <w:tcMar>
-              <w:top w:w="0" w:type="dxa"/>
-              <w:bottom w:w="0" w:type="dxa"/>
-              <w:left w:w="0" w:type="dxa"/>
-              <w:right w:w="0" w:type="dxa"/>
-            </w:tcMar>
-            <w:vAlign w:val="center"/>
-          </w:tcPr>
-          <w:p>
-            <w:pPr>
-              <w:pStyle w:val="Normal"/>
-              <w:jc w:val="left"/>
-              <w:pBdr>
-                <w:bottom w:val="none" w:sz="0" w:space="0" w:color="000000"/>
-                <w:top w:val="none" w:sz="0" w:space="0" w:color="000000"/>
-                <w:left w:val="none" w:sz="0" w:space="0" w:color="000000"/>
-                <w:right w:val="none" w:sz="0" w:space="0" w:color="000000"/>
-              </w:pBdr>
-              <w:spacing w:after="100" w:before="100" w:line="240"/>
-              <w:ind w:left="100" w:right="100" w:firstLine="0" w:firstLineChars="0"/>
-            </w:pPr>
-            <w:r>
-              <w:rPr>
-                <w:rFonts w:ascii="Arial" w:hAnsi="Arial" w:eastAsia="Arial" w:cs="Arial"/>
-                <w:i w:val="false"/>
-                <w:b w:val="false"/>
-                <w:u w:val="none"/>
-                <w:sz w:val="22"/>
-                <w:szCs w:val="22"/>
-                <w:color w:val="000000"/>
-              </w:rPr>
-              <w:t xml:space="preserve">4E</w:t>
-            </w:r>
-          </w:p>
-        </w:tc>
-        <w:tc>
-          <w:tcPr>
-            <w:tcBorders>
-              <w:bottom w:val="none" w:sz="0" w:space="0" w:color="000000"/>
-              <w:top w:val="none" w:sz="0" w:space="0" w:color="000000"/>
-              <w:left w:val="none" w:sz="0" w:space="0" w:color="000000"/>
-              <w:right w:val="none" w:sz="0" w:space="0" w:color="000000"/>
-            </w:tcBorders>
-            <w:shd w:val="clear" w:color="auto" w:fill="FFFFFF"/>
-            <w:tcMar>
-              <w:top w:w="0" w:type="dxa"/>
-              <w:bottom w:w="0" w:type="dxa"/>
-              <w:left w:w="0" w:type="dxa"/>
-              <w:right w:w="0" w:type="dxa"/>
-            </w:tcMar>
-            <w:vAlign w:val="center"/>
-          </w:tcPr>
-          <w:p>
-            <w:pPr>
-              <w:pStyle w:val="Normal"/>
-              <w:jc w:val="left"/>
-              <w:pBdr>
-                <w:bottom w:val="none" w:sz="0" w:space="0" w:color="000000"/>
-                <w:top w:val="none" w:sz="0" w:space="0" w:color="000000"/>
-                <w:left w:val="none" w:sz="0" w:space="0" w:color="000000"/>
-                <w:right w:val="none" w:sz="0" w:space="0" w:color="000000"/>
-              </w:pBdr>
-              <w:spacing w:after="100" w:before="100" w:line="240"/>
-              <w:ind w:left="100" w:right="100" w:firstLine="0" w:firstLineChars="0"/>
-            </w:pPr>
-            <w:r>
-              <w:rPr>
-                <w:rFonts w:ascii="Arial" w:hAnsi="Arial" w:eastAsia="Arial" w:cs="Arial"/>
-                <w:i w:val="false"/>
-                <w:b w:val="false"/>
-                <w:u w:val="none"/>
-                <w:sz w:val="22"/>
-                <w:szCs w:val="22"/>
-                <w:color w:val="000000"/>
-              </w:rPr>
-              <w:t xml:space="preserve">4 – 6</w:t>
-            </w:r>
-          </w:p>
-        </w:tc>
-        <w:tc>
-          <w:tcPr>
-            <w:tcBorders>
-              <w:bottom w:val="none" w:sz="0" w:space="0" w:color="000000"/>
-              <w:top w:val="none" w:sz="0" w:space="0" w:color="000000"/>
-              <w:left w:val="none" w:sz="0" w:space="0" w:color="000000"/>
-              <w:right w:val="none" w:sz="0" w:space="0" w:color="000000"/>
-            </w:tcBorders>
-            <w:shd w:val="clear" w:color="auto" w:fill="FFFFFF"/>
-            <w:tcMar>
-              <w:top w:w="0" w:type="dxa"/>
-              <w:bottom w:w="0" w:type="dxa"/>
-              <w:left w:w="0" w:type="dxa"/>
-              <w:right w:w="0" w:type="dxa"/>
-            </w:tcMar>
-            <w:vAlign w:val="center"/>
-          </w:tcPr>
-          <w:p>
-            <w:pPr>
-              <w:pStyle w:val="Normal"/>
-              <w:jc w:val="left"/>
-              <w:pBdr>
-                <w:bottom w:val="none" w:sz="0" w:space="0" w:color="000000"/>
-                <w:top w:val="none" w:sz="0" w:space="0" w:color="000000"/>
-                <w:left w:val="none" w:sz="0" w:space="0" w:color="000000"/>
-                <w:right w:val="none" w:sz="0" w:space="0" w:color="000000"/>
-              </w:pBdr>
-              <w:spacing w:after="100" w:before="100" w:line="240"/>
-              <w:ind w:left="100" w:right="100" w:firstLine="0" w:firstLineChars="0"/>
-            </w:pPr>
-            <w:r>
-              <w:rPr>
-                <w:rFonts w:ascii="Arial" w:hAnsi="Arial" w:eastAsia="Arial" w:cs="Arial"/>
-                <w:i w:val="false"/>
-                <w:b w:val="false"/>
-                <w:u w:val="none"/>
-                <w:sz w:val="22"/>
-                <w:szCs w:val="22"/>
-                <w:color w:val="000000"/>
-              </w:rPr>
-              <w:t xml:space="preserve">&gt;6</w:t>
-            </w:r>
-          </w:p>
-        </w:tc>
-        <w:tc>
-          <w:tcPr>
-            <w:tcBorders>
-              <w:bottom w:val="none" w:sz="0" w:space="0" w:color="000000"/>
-              <w:top w:val="none" w:sz="0" w:space="0" w:color="000000"/>
-              <w:left w:val="none" w:sz="0" w:space="0" w:color="000000"/>
-              <w:right w:val="none" w:sz="0" w:space="0" w:color="000000"/>
-            </w:tcBorders>
-            <w:shd w:val="clear" w:color="auto" w:fill="FFFFFF"/>
-            <w:tcMar>
-              <w:top w:w="0" w:type="dxa"/>
-              <w:bottom w:w="0" w:type="dxa"/>
-              <w:left w:w="0" w:type="dxa"/>
-              <w:right w:w="0" w:type="dxa"/>
-            </w:tcMar>
-            <w:vAlign w:val="center"/>
-          </w:tcPr>
-          <w:p>
-            <w:pPr>
-              <w:pStyle w:val="Normal"/>
-              <w:jc w:val="right"/>
-              <w:pBdr>
-                <w:bottom w:val="none" w:sz="0" w:space="0" w:color="000000"/>
-                <w:top w:val="none" w:sz="0" w:space="0" w:color="000000"/>
-                <w:left w:val="none" w:sz="0" w:space="0" w:color="000000"/>
-                <w:right w:val="none" w:sz="0" w:space="0" w:color="000000"/>
-              </w:pBdr>
-              <w:spacing w:after="100" w:before="100" w:line="240"/>
-              <w:ind w:left="100" w:right="100" w:firstLine="0" w:firstLineChars="0"/>
-            </w:pPr>
-            <w:r>
-              <w:rPr/>
-              <w:drawing>
-                <wp:inline distT="0" distB="0" distL="0" distR="0">
-                  <wp:extent cx="914400" cy="137160"/>
-                  <wp:docPr id="23" name=""/>
-                  <wp:cNvGraphicFramePr>
-                    <a:graphicFrameLocks noChangeAspect="1"/>
-                  </wp:cNvGraphicFramePr>
-                  <a:graphic>
-                    <a:graphicData uri="http://schemas.openxmlformats.org/drawingml/2006/picture">
-                      <pic:pic>
-                        <pic:nvPicPr>
-                          <pic:cNvPr id="24" name=""/>
-                          <pic:cNvPicPr>
-                            <a:picLocks noChangeAspect="1" noChangeArrowheads="1"/>
-                          </pic:cNvPicPr>
-                        </pic:nvPicPr>
-                        <pic:blipFill>
-                          <a:blip r:embed="rId18"/>
-                          <a:srcRect/>
-                          <a:stretch>
-                            <a:fillRect/>
-                          </a:stretch>
-                        </pic:blipFill>
-                        <pic:spPr bwMode="auto">
-                          <a:xfrm>
-                            <a:off x="0" y="0"/>
-                            <a:ext cx="12700" cy="1905"/>
-                          </a:xfrm>
-                          <a:prstGeom prst="rect">
-                            <a:avLst/>
-                          </a:prstGeom>
-                          <a:noFill/>
-                        </pic:spPr>
-                      </pic:pic>
-                    </a:graphicData>
-                  </a:graphic>
-                </wp:inline>
-              </w:drawing>
-            </w:r>
-          </w:p>
-        </w:tc>
-      </w:tr>
-      <w:tr>
-        <w:trPr>
-          <w:trHeight w:val="360" w:hRule="auto"/>
-        </w:trPr>
-        body13
-        <w:tc>
-          <w:tcPr>
-            <w:tcBorders>
-              <w:bottom w:val="none" w:sz="0" w:space="0" w:color="000000"/>
-              <w:top w:val="none" w:sz="0" w:space="0" w:color="000000"/>
-              <w:left w:val="none" w:sz="0" w:space="0" w:color="000000"/>
-              <w:right w:val="none" w:sz="0" w:space="0" w:color="000000"/>
-            </w:tcBorders>
-            <w:shd w:val="clear" w:color="auto" w:fill="FFFFFF"/>
-            <w:tcMar>
-              <w:top w:w="0" w:type="dxa"/>
-              <w:bottom w:w="0" w:type="dxa"/>
-              <w:left w:w="0" w:type="dxa"/>
-              <w:right w:w="0" w:type="dxa"/>
-            </w:tcMar>
-            <w:vAlign w:val="center"/>
-          </w:tcPr>
-          <w:p>
-            <w:pPr>
-              <w:pStyle w:val="Normal"/>
-              <w:jc w:val="left"/>
-              <w:pBdr>
-                <w:bottom w:val="none" w:sz="0" w:space="0" w:color="000000"/>
-                <w:top w:val="none" w:sz="0" w:space="0" w:color="000000"/>
-                <w:left w:val="none" w:sz="0" w:space="0" w:color="000000"/>
-                <w:right w:val="none" w:sz="0" w:space="0" w:color="000000"/>
-              </w:pBdr>
-              <w:spacing w:after="100" w:before="100" w:line="240"/>
-              <w:ind w:left="100" w:right="100" w:firstLine="0" w:firstLineChars="0"/>
-            </w:pPr>
-            <w:r>
-              <w:rPr>
-                <w:rFonts w:ascii="Arial" w:hAnsi="Arial" w:eastAsia="Arial" w:cs="Arial"/>
-                <w:i w:val="false"/>
-                <w:b w:val="false"/>
-                <w:u w:val="none"/>
-                <w:sz w:val="22"/>
-                <w:szCs w:val="22"/>
-                <w:color w:val="000000"/>
-              </w:rPr>
-              <w:t xml:space="preserve">5C</w:t>
-            </w:r>
-          </w:p>
-        </w:tc>
-        <w:tc>
-          <w:tcPr>
-            <w:tcBorders>
-              <w:bottom w:val="none" w:sz="0" w:space="0" w:color="000000"/>
-              <w:top w:val="none" w:sz="0" w:space="0" w:color="000000"/>
-              <w:left w:val="none" w:sz="0" w:space="0" w:color="000000"/>
-              <w:right w:val="none" w:sz="0" w:space="0" w:color="000000"/>
-            </w:tcBorders>
-            <w:shd w:val="clear" w:color="auto" w:fill="FFFFFF"/>
-            <w:tcMar>
-              <w:top w:w="0" w:type="dxa"/>
-              <w:bottom w:w="0" w:type="dxa"/>
-              <w:left w:w="0" w:type="dxa"/>
-              <w:right w:w="0" w:type="dxa"/>
-            </w:tcMar>
-            <w:vAlign w:val="center"/>
-          </w:tcPr>
-          <w:p>
-            <w:pPr>
-              <w:pStyle w:val="Normal"/>
-              <w:jc w:val="left"/>
-              <w:pBdr>
-                <w:bottom w:val="none" w:sz="0" w:space="0" w:color="000000"/>
-                <w:top w:val="none" w:sz="0" w:space="0" w:color="000000"/>
-                <w:left w:val="none" w:sz="0" w:space="0" w:color="000000"/>
-                <w:right w:val="none" w:sz="0" w:space="0" w:color="000000"/>
-              </w:pBdr>
-              <w:spacing w:after="100" w:before="100" w:line="240"/>
-              <w:ind w:left="100" w:right="100" w:firstLine="0" w:firstLineChars="0"/>
-            </w:pPr>
-            <w:r>
-              <w:rPr>
-                <w:rFonts w:ascii="Arial" w:hAnsi="Arial" w:eastAsia="Arial" w:cs="Arial"/>
-                <w:i w:val="false"/>
-                <w:b w:val="false"/>
-                <w:u w:val="none"/>
-                <w:sz w:val="22"/>
-                <w:szCs w:val="22"/>
-                <w:color w:val="000000"/>
-              </w:rPr>
-              <w:t xml:space="preserve">&gt;6</w:t>
-            </w:r>
-          </w:p>
-        </w:tc>
-        <w:tc>
-          <w:tcPr>
-            <w:tcBorders>
-              <w:bottom w:val="none" w:sz="0" w:space="0" w:color="000000"/>
-              <w:top w:val="none" w:sz="0" w:space="0" w:color="000000"/>
-              <w:left w:val="none" w:sz="0" w:space="0" w:color="000000"/>
-              <w:right w:val="none" w:sz="0" w:space="0" w:color="000000"/>
-            </w:tcBorders>
-            <w:shd w:val="clear" w:color="auto" w:fill="FFFFFF"/>
-            <w:tcMar>
-              <w:top w:w="0" w:type="dxa"/>
-              <w:bottom w:w="0" w:type="dxa"/>
-              <w:left w:w="0" w:type="dxa"/>
-              <w:right w:w="0" w:type="dxa"/>
-            </w:tcMar>
-            <w:vAlign w:val="center"/>
-          </w:tcPr>
-          <w:p>
-            <w:pPr>
-              <w:pStyle w:val="Normal"/>
-              <w:jc w:val="left"/>
-              <w:pBdr>
-                <w:bottom w:val="none" w:sz="0" w:space="0" w:color="000000"/>
-                <w:top w:val="none" w:sz="0" w:space="0" w:color="000000"/>
-                <w:left w:val="none" w:sz="0" w:space="0" w:color="000000"/>
-                <w:right w:val="none" w:sz="0" w:space="0" w:color="000000"/>
-              </w:pBdr>
-              <w:spacing w:after="100" w:before="100" w:line="240"/>
-              <w:ind w:left="100" w:right="100" w:firstLine="0" w:firstLineChars="0"/>
-            </w:pPr>
-            <w:r>
-              <w:rPr>
-                <w:rFonts w:ascii="Arial" w:hAnsi="Arial" w:eastAsia="Arial" w:cs="Arial"/>
-                <w:i w:val="false"/>
-                <w:b w:val="false"/>
-                <w:u w:val="none"/>
-                <w:sz w:val="22"/>
-                <w:szCs w:val="22"/>
-                <w:color w:val="000000"/>
-              </w:rPr>
-              <w:t xml:space="preserve">2 – 4</w:t>
-            </w:r>
-          </w:p>
-        </w:tc>
-        <w:tc>
-          <w:tcPr>
-            <w:tcBorders>
-              <w:bottom w:val="none" w:sz="0" w:space="0" w:color="000000"/>
-              <w:top w:val="none" w:sz="0" w:space="0" w:color="000000"/>
-              <w:left w:val="none" w:sz="0" w:space="0" w:color="000000"/>
-              <w:right w:val="none" w:sz="0" w:space="0" w:color="000000"/>
-            </w:tcBorders>
-            <w:shd w:val="clear" w:color="auto" w:fill="FFFFFF"/>
-            <w:tcMar>
-              <w:top w:w="0" w:type="dxa"/>
-              <w:bottom w:w="0" w:type="dxa"/>
-              <w:left w:w="0" w:type="dxa"/>
-              <w:right w:w="0" w:type="dxa"/>
-            </w:tcMar>
-            <w:vAlign w:val="center"/>
-          </w:tcPr>
-          <w:p>
-            <w:pPr>
-              <w:pStyle w:val="Normal"/>
-              <w:jc w:val="right"/>
-              <w:pBdr>
-                <w:bottom w:val="none" w:sz="0" w:space="0" w:color="000000"/>
-                <w:top w:val="none" w:sz="0" w:space="0" w:color="000000"/>
-                <w:left w:val="none" w:sz="0" w:space="0" w:color="000000"/>
-                <w:right w:val="none" w:sz="0" w:space="0" w:color="000000"/>
-              </w:pBdr>
-              <w:spacing w:after="100" w:before="100" w:line="240"/>
-              <w:ind w:left="100" w:right="100" w:firstLine="0" w:firstLineChars="0"/>
-            </w:pPr>
-            <w:r>
-              <w:rPr/>
-              <w:drawing>
-                <wp:inline distT="0" distB="0" distL="0" distR="0">
-                  <wp:extent cx="914400" cy="137160"/>
-                  <wp:docPr id="25" name=""/>
-                  <wp:cNvGraphicFramePr>
-                    <a:graphicFrameLocks noChangeAspect="1"/>
-                  </wp:cNvGraphicFramePr>
-                  <a:graphic>
-                    <a:graphicData uri="http://schemas.openxmlformats.org/drawingml/2006/picture">
-                      <pic:pic>
-                        <pic:nvPicPr>
-                          <pic:cNvPr id="26" name=""/>
-                          <pic:cNvPicPr>
-                            <a:picLocks noChangeAspect="1" noChangeArrowheads="1"/>
-                          </pic:cNvPicPr>
-                        </pic:nvPicPr>
-                        <pic:blipFill>
-                          <a:blip r:embed="rId19"/>
-                          <a:srcRect/>
-                          <a:stretch>
-                            <a:fillRect/>
-                          </a:stretch>
-                        </pic:blipFill>
-                        <pic:spPr bwMode="auto">
-                          <a:xfrm>
-                            <a:off x="0" y="0"/>
-                            <a:ext cx="12700" cy="1905"/>
-                          </a:xfrm>
-                          <a:prstGeom prst="rect">
-                            <a:avLst/>
-                          </a:prstGeom>
-                          <a:noFill/>
-                        </pic:spPr>
-                      </pic:pic>
-                    </a:graphicData>
-                  </a:graphic>
-                </wp:inline>
-              </w:drawing>
-            </w:r>
-          </w:p>
-        </w:tc>
-      </w:tr>
-      <w:tr>
-        <w:trPr>
-          <w:trHeight w:val="360" w:hRule="auto"/>
-        </w:trPr>
-        body14
-        <w:tc>
-          <w:tcPr>
-            <w:tcBorders>
-              <w:bottom w:val="none" w:sz="0" w:space="0" w:color="000000"/>
-              <w:top w:val="none" w:sz="0" w:space="0" w:color="000000"/>
-              <w:left w:val="none" w:sz="0" w:space="0" w:color="000000"/>
-              <w:right w:val="none" w:sz="0" w:space="0" w:color="000000"/>
-            </w:tcBorders>
-            <w:shd w:val="clear" w:color="auto" w:fill="FFFFFF"/>
-            <w:tcMar>
-              <w:top w:w="0" w:type="dxa"/>
-              <w:bottom w:w="0" w:type="dxa"/>
-              <w:left w:w="0" w:type="dxa"/>
-              <w:right w:w="0" w:type="dxa"/>
-            </w:tcMar>
-            <w:vAlign w:val="center"/>
-          </w:tcPr>
-          <w:p>
-            <w:pPr>
-              <w:pStyle w:val="Normal"/>
-              <w:jc w:val="left"/>
-              <w:pBdr>
-                <w:bottom w:val="none" w:sz="0" w:space="0" w:color="000000"/>
-                <w:top w:val="none" w:sz="0" w:space="0" w:color="000000"/>
-                <w:left w:val="none" w:sz="0" w:space="0" w:color="000000"/>
-                <w:right w:val="none" w:sz="0" w:space="0" w:color="000000"/>
-              </w:pBdr>
-              <w:spacing w:after="100" w:before="100" w:line="240"/>
-              <w:ind w:left="100" w:right="100" w:firstLine="0" w:firstLineChars="0"/>
-            </w:pPr>
-            <w:r>
-              <w:rPr>
-                <w:rFonts w:ascii="Arial" w:hAnsi="Arial" w:eastAsia="Arial" w:cs="Arial"/>
-                <w:i w:val="false"/>
-                <w:b w:val="false"/>
-                <w:u w:val="none"/>
-                <w:sz w:val="22"/>
-                <w:szCs w:val="22"/>
-                <w:color w:val="000000"/>
-              </w:rPr>
-              <w:t xml:space="preserve">5D</w:t>
-            </w:r>
-          </w:p>
-        </w:tc>
-        <w:tc>
-          <w:tcPr>
-            <w:tcBorders>
-              <w:bottom w:val="none" w:sz="0" w:space="0" w:color="000000"/>
-              <w:top w:val="none" w:sz="0" w:space="0" w:color="000000"/>
-              <w:left w:val="none" w:sz="0" w:space="0" w:color="000000"/>
-              <w:right w:val="none" w:sz="0" w:space="0" w:color="000000"/>
-            </w:tcBorders>
-            <w:shd w:val="clear" w:color="auto" w:fill="FFFFFF"/>
-            <w:tcMar>
-              <w:top w:w="0" w:type="dxa"/>
-              <w:bottom w:w="0" w:type="dxa"/>
-              <w:left w:w="0" w:type="dxa"/>
-              <w:right w:w="0" w:type="dxa"/>
-            </w:tcMar>
-            <w:vAlign w:val="center"/>
-          </w:tcPr>
-          <w:p>
-            <w:pPr>
-              <w:pStyle w:val="Normal"/>
-              <w:jc w:val="left"/>
-              <w:pBdr>
-                <w:bottom w:val="none" w:sz="0" w:space="0" w:color="000000"/>
-                <w:top w:val="none" w:sz="0" w:space="0" w:color="000000"/>
-                <w:left w:val="none" w:sz="0" w:space="0" w:color="000000"/>
-                <w:right w:val="none" w:sz="0" w:space="0" w:color="000000"/>
-              </w:pBdr>
-              <w:spacing w:after="100" w:before="100" w:line="240"/>
-              <w:ind w:left="100" w:right="100" w:firstLine="0" w:firstLineChars="0"/>
-            </w:pPr>
-            <w:r>
-              <w:rPr>
-                <w:rFonts w:ascii="Arial" w:hAnsi="Arial" w:eastAsia="Arial" w:cs="Arial"/>
-                <w:i w:val="false"/>
-                <w:b w:val="false"/>
-                <w:u w:val="none"/>
-                <w:sz w:val="22"/>
-                <w:szCs w:val="22"/>
-                <w:color w:val="000000"/>
-              </w:rPr>
-              <w:t xml:space="preserve">&gt;6</w:t>
-            </w:r>
-          </w:p>
-        </w:tc>
-        <w:tc>
-          <w:tcPr>
-            <w:tcBorders>
-              <w:bottom w:val="none" w:sz="0" w:space="0" w:color="000000"/>
-              <w:top w:val="none" w:sz="0" w:space="0" w:color="000000"/>
-              <w:left w:val="none" w:sz="0" w:space="0" w:color="000000"/>
-              <w:right w:val="none" w:sz="0" w:space="0" w:color="000000"/>
-            </w:tcBorders>
-            <w:shd w:val="clear" w:color="auto" w:fill="FFFFFF"/>
-            <w:tcMar>
-              <w:top w:w="0" w:type="dxa"/>
-              <w:bottom w:w="0" w:type="dxa"/>
-              <w:left w:w="0" w:type="dxa"/>
-              <w:right w:w="0" w:type="dxa"/>
-            </w:tcMar>
-            <w:vAlign w:val="center"/>
-          </w:tcPr>
-          <w:p>
-            <w:pPr>
-              <w:pStyle w:val="Normal"/>
-              <w:jc w:val="left"/>
-              <w:pBdr>
-                <w:bottom w:val="none" w:sz="0" w:space="0" w:color="000000"/>
-                <w:top w:val="none" w:sz="0" w:space="0" w:color="000000"/>
-                <w:left w:val="none" w:sz="0" w:space="0" w:color="000000"/>
-                <w:right w:val="none" w:sz="0" w:space="0" w:color="000000"/>
-              </w:pBdr>
-              <w:spacing w:after="100" w:before="100" w:line="240"/>
-              <w:ind w:left="100" w:right="100" w:firstLine="0" w:firstLineChars="0"/>
-            </w:pPr>
-            <w:r>
-              <w:rPr>
-                <w:rFonts w:ascii="Arial" w:hAnsi="Arial" w:eastAsia="Arial" w:cs="Arial"/>
-                <w:i w:val="false"/>
-                <w:b w:val="false"/>
-                <w:u w:val="none"/>
-                <w:sz w:val="22"/>
-                <w:szCs w:val="22"/>
-                <w:color w:val="000000"/>
-              </w:rPr>
-              <w:t xml:space="preserve">4 – 6</w:t>
-            </w:r>
-          </w:p>
-        </w:tc>
-        <w:tc>
-          <w:tcPr>
-            <w:tcBorders>
-              <w:bottom w:val="none" w:sz="0" w:space="0" w:color="000000"/>
-              <w:top w:val="none" w:sz="0" w:space="0" w:color="000000"/>
-              <w:left w:val="none" w:sz="0" w:space="0" w:color="000000"/>
-              <w:right w:val="none" w:sz="0" w:space="0" w:color="000000"/>
-            </w:tcBorders>
-            <w:shd w:val="clear" w:color="auto" w:fill="FFFFFF"/>
-            <w:tcMar>
-              <w:top w:w="0" w:type="dxa"/>
-              <w:bottom w:w="0" w:type="dxa"/>
-              <w:left w:w="0" w:type="dxa"/>
-              <w:right w:w="0" w:type="dxa"/>
-            </w:tcMar>
-            <w:vAlign w:val="center"/>
-          </w:tcPr>
-          <w:p>
-            <w:pPr>
-              <w:pStyle w:val="Normal"/>
-              <w:jc w:val="right"/>
-              <w:pBdr>
-                <w:bottom w:val="none" w:sz="0" w:space="0" w:color="000000"/>
-                <w:top w:val="none" w:sz="0" w:space="0" w:color="000000"/>
-                <w:left w:val="none" w:sz="0" w:space="0" w:color="000000"/>
-                <w:right w:val="none" w:sz="0" w:space="0" w:color="000000"/>
-              </w:pBdr>
-              <w:spacing w:after="100" w:before="100" w:line="240"/>
-              <w:ind w:left="100" w:right="100" w:firstLine="0" w:firstLineChars="0"/>
-            </w:pPr>
-            <w:r>
-              <w:rPr/>
-              <w:drawing>
-                <wp:inline distT="0" distB="0" distL="0" distR="0">
-                  <wp:extent cx="914400" cy="137160"/>
-                  <wp:docPr id="27" name=""/>
-                  <wp:cNvGraphicFramePr>
-                    <a:graphicFrameLocks noChangeAspect="1"/>
-                  </wp:cNvGraphicFramePr>
-                  <a:graphic>
-                    <a:graphicData uri="http://schemas.openxmlformats.org/drawingml/2006/picture">
-                      <pic:pic>
-                        <pic:nvPicPr>
-                          <pic:cNvPr id="28" name=""/>
-                          <pic:cNvPicPr>
-                            <a:picLocks noChangeAspect="1" noChangeArrowheads="1"/>
-                          </pic:cNvPicPr>
-                        </pic:nvPicPr>
-                        <pic:blipFill>
-                          <a:blip r:embed="rId20"/>
-                          <a:srcRect/>
-                          <a:stretch>
-                            <a:fillRect/>
-                          </a:stretch>
-                        </pic:blipFill>
-                        <pic:spPr bwMode="auto">
-                          <a:xfrm>
-                            <a:off x="0" y="0"/>
-                            <a:ext cx="12700" cy="1905"/>
-                          </a:xfrm>
-                          <a:prstGeom prst="rect">
-                            <a:avLst/>
-                          </a:prstGeom>
-                          <a:noFill/>
-                        </pic:spPr>
-                      </pic:pic>
-                    </a:graphicData>
-                  </a:graphic>
-                </wp:inline>
-              </w:drawing>
-            </w:r>
-          </w:p>
-        </w:tc>
-      </w:tr>
-      <w:tr>
-        <w:trPr>
-          <w:trHeight w:val="360" w:hRule="auto"/>
-        </w:trPr>
-        body15
-        <w:tc>
-          <w:tcPr>
-            <w:tcBorders>
-              <w:bottom w:val="single" w:sz="12" w:space="0" w:color="666666"/>
-              <w:top w:val="none" w:sz="0" w:space="0" w:color="000000"/>
-              <w:left w:val="none" w:sz="0" w:space="0" w:color="000000"/>
-              <w:right w:val="none" w:sz="0" w:space="0" w:color="000000"/>
-            </w:tcBorders>
-            <w:shd w:val="clear" w:color="auto" w:fill="FFFFFF"/>
-            <w:tcMar>
-              <w:top w:w="0" w:type="dxa"/>
-              <w:bottom w:w="0" w:type="dxa"/>
-              <w:left w:w="0" w:type="dxa"/>
-              <w:right w:w="0" w:type="dxa"/>
-            </w:tcMar>
-            <w:vAlign w:val="center"/>
-          </w:tcPr>
-          <w:p>
-            <w:pPr>
-              <w:pStyle w:val="Normal"/>
-              <w:jc w:val="left"/>
-              <w:pBdr>
-                <w:bottom w:val="none" w:sz="0" w:space="0" w:color="000000"/>
-                <w:top w:val="none" w:sz="0" w:space="0" w:color="000000"/>
-                <w:left w:val="none" w:sz="0" w:space="0" w:color="000000"/>
-                <w:right w:val="none" w:sz="0" w:space="0" w:color="000000"/>
-              </w:pBdr>
-              <w:spacing w:after="100" w:before="100" w:line="240"/>
-              <w:ind w:left="100" w:right="100" w:firstLine="0" w:firstLineChars="0"/>
-            </w:pPr>
-            <w:r>
-              <w:rPr>
-                <w:rFonts w:ascii="Arial" w:hAnsi="Arial" w:eastAsia="Arial" w:cs="Arial"/>
-                <w:i w:val="false"/>
-                <w:b w:val="false"/>
-                <w:u w:val="none"/>
-                <w:sz w:val="22"/>
-                <w:szCs w:val="22"/>
-                <w:color w:val="000000"/>
-              </w:rPr>
-              <w:t xml:space="preserve">5E</w:t>
-            </w:r>
-          </w:p>
-        </w:tc>
-        <w:tc>
-          <w:tcPr>
-            <w:tcBorders>
-              <w:bottom w:val="single" w:sz="12" w:space="0" w:color="666666"/>
-              <w:top w:val="none" w:sz="0" w:space="0" w:color="000000"/>
-              <w:left w:val="none" w:sz="0" w:space="0" w:color="000000"/>
-              <w:right w:val="none" w:sz="0" w:space="0" w:color="000000"/>
-            </w:tcBorders>
-            <w:shd w:val="clear" w:color="auto" w:fill="FFFFFF"/>
-            <w:tcMar>
-              <w:top w:w="0" w:type="dxa"/>
-              <w:bottom w:w="0" w:type="dxa"/>
-              <w:left w:w="0" w:type="dxa"/>
-              <w:right w:w="0" w:type="dxa"/>
-            </w:tcMar>
-            <w:vAlign w:val="center"/>
-          </w:tcPr>
-          <w:p>
-            <w:pPr>
-              <w:pStyle w:val="Normal"/>
-              <w:jc w:val="left"/>
-              <w:pBdr>
-                <w:bottom w:val="none" w:sz="0" w:space="0" w:color="000000"/>
-                <w:top w:val="none" w:sz="0" w:space="0" w:color="000000"/>
-                <w:left w:val="none" w:sz="0" w:space="0" w:color="000000"/>
-                <w:right w:val="none" w:sz="0" w:space="0" w:color="000000"/>
-              </w:pBdr>
-              <w:spacing w:after="100" w:before="100" w:line="240"/>
-              <w:ind w:left="100" w:right="100" w:firstLine="0" w:firstLineChars="0"/>
-            </w:pPr>
-            <w:r>
-              <w:rPr>
-                <w:rFonts w:ascii="Arial" w:hAnsi="Arial" w:eastAsia="Arial" w:cs="Arial"/>
-                <w:i w:val="false"/>
-                <w:b w:val="false"/>
-                <w:u w:val="none"/>
-                <w:sz w:val="22"/>
-                <w:szCs w:val="22"/>
-                <w:color w:val="000000"/>
-              </w:rPr>
-              <w:t xml:space="preserve">&gt;6</w:t>
-            </w:r>
-          </w:p>
-        </w:tc>
-        <w:tc>
-          <w:tcPr>
-            <w:tcBorders>
-              <w:bottom w:val="single" w:sz="12" w:space="0" w:color="666666"/>
-              <w:top w:val="none" w:sz="0" w:space="0" w:color="000000"/>
-              <w:left w:val="none" w:sz="0" w:space="0" w:color="000000"/>
-              <w:right w:val="none" w:sz="0" w:space="0" w:color="000000"/>
-            </w:tcBorders>
-            <w:shd w:val="clear" w:color="auto" w:fill="FFFFFF"/>
-            <w:tcMar>
-              <w:top w:w="0" w:type="dxa"/>
-              <w:bottom w:w="0" w:type="dxa"/>
-              <w:left w:w="0" w:type="dxa"/>
-              <w:right w:w="0" w:type="dxa"/>
-            </w:tcMar>
-            <w:vAlign w:val="center"/>
-          </w:tcPr>
-          <w:p>
-            <w:pPr>
-              <w:pStyle w:val="Normal"/>
-              <w:jc w:val="left"/>
-              <w:pBdr>
-                <w:bottom w:val="none" w:sz="0" w:space="0" w:color="000000"/>
-                <w:top w:val="none" w:sz="0" w:space="0" w:color="000000"/>
-                <w:left w:val="none" w:sz="0" w:space="0" w:color="000000"/>
-                <w:right w:val="none" w:sz="0" w:space="0" w:color="000000"/>
-              </w:pBdr>
-              <w:spacing w:after="100" w:before="100" w:line="240"/>
-              <w:ind w:left="100" w:right="100" w:firstLine="0" w:firstLineChars="0"/>
-            </w:pPr>
-            <w:r>
-              <w:rPr>
-                <w:rFonts w:ascii="Arial" w:hAnsi="Arial" w:eastAsia="Arial" w:cs="Arial"/>
-                <w:i w:val="false"/>
-                <w:b w:val="false"/>
-                <w:u w:val="none"/>
-                <w:sz w:val="22"/>
-                <w:szCs w:val="22"/>
-                <w:color w:val="000000"/>
-              </w:rPr>
-              <w:t xml:space="preserve">&gt;6</w:t>
-            </w:r>
-          </w:p>
-        </w:tc>
-        <w:tc>
-          <w:tcPr>
-            <w:tcBorders>
-              <w:bottom w:val="single" w:sz="12" w:space="0" w:color="666666"/>
-              <w:top w:val="none" w:sz="0" w:space="0" w:color="000000"/>
-              <w:left w:val="none" w:sz="0" w:space="0" w:color="000000"/>
-              <w:right w:val="none" w:sz="0" w:space="0" w:color="000000"/>
-            </w:tcBorders>
-            <w:shd w:val="clear" w:color="auto" w:fill="FFFFFF"/>
-            <w:tcMar>
-              <w:top w:w="0" w:type="dxa"/>
-              <w:bottom w:w="0" w:type="dxa"/>
-              <w:left w:w="0" w:type="dxa"/>
-              <w:right w:w="0" w:type="dxa"/>
-            </w:tcMar>
-            <w:vAlign w:val="center"/>
-          </w:tcPr>
-          <w:p>
-            <w:pPr>
-              <w:pStyle w:val="Normal"/>
-              <w:jc w:val="right"/>
-              <w:pBdr>
-                <w:bottom w:val="none" w:sz="0" w:space="0" w:color="000000"/>
-                <w:top w:val="none" w:sz="0" w:space="0" w:color="000000"/>
-                <w:left w:val="none" w:sz="0" w:space="0" w:color="000000"/>
-                <w:right w:val="none" w:sz="0" w:space="0" w:color="000000"/>
-              </w:pBdr>
-              <w:spacing w:after="100" w:before="100" w:line="240"/>
-              <w:ind w:left="100" w:right="100" w:firstLine="0" w:firstLineChars="0"/>
-            </w:pPr>
-            <w:r>
-              <w:rPr/>
-              <w:drawing>
-                <wp:inline distT="0" distB="0" distL="0" distR="0">
-                  <wp:extent cx="914400" cy="137160"/>
-                  <wp:docPr id="29" name=""/>
-                  <wp:cNvGraphicFramePr>
-                    <a:graphicFrameLocks noChangeAspect="1"/>
-                  </wp:cNvGraphicFramePr>
-                  <a:graphic>
-                    <a:graphicData uri="http://schemas.openxmlformats.org/drawingml/2006/picture">
-                      <pic:pic>
-                        <pic:nvPicPr>
-                          <pic:cNvPr id="30" name=""/>
-                          <pic:cNvPicPr>
-                            <a:picLocks noChangeAspect="1" noChangeArrowheads="1"/>
-                          </pic:cNvPicPr>
-                        </pic:nvPicPr>
-                        <pic:blipFill>
-                          <a:blip r:embed="rId21"/>
                           <a:srcRect/>
                           <a:stretch>
                             <a:fillRect/>

</xml_diff>

<commit_message>
#1 update iTRAQI index cut points
</commit_message>
<xml_diff>
--- a/output/tables/iTRAQI-palette.docx
+++ b/output/tables/iTRAQI-palette.docx
@@ -1982,7 +1982,7 @@
                 <w:szCs w:val="22"/>
                 <w:color w:val="000000"/>
               </w:rPr>
-              <w:t xml:space="preserve">6 – 8</w:t>
+              <w:t xml:space="preserve">&gt;6</w:t>
             </w:r>
           </w:p>
         </w:tc>
@@ -2112,7 +2112,7 @@
         <w:tc>
           <w:tcPr>
             <w:tcBorders>
-              <w:bottom w:val="none" w:sz="0" w:space="0" w:color="000000"/>
+              <w:bottom w:val="single" w:sz="12" w:space="0" w:color="666666"/>
               <w:top w:val="none" w:sz="0" w:space="0" w:color="000000"/>
               <w:left w:val="none" w:sz="0" w:space="0" w:color="000000"/>
               <w:right w:val="none" w:sz="0" w:space="0" w:color="000000"/>
@@ -2156,7 +2156,7 @@
         <w:tc>
           <w:tcPr>
             <w:tcBorders>
-              <w:bottom w:val="none" w:sz="0" w:space="0" w:color="000000"/>
+              <w:bottom w:val="single" w:sz="12" w:space="0" w:color="666666"/>
               <w:top w:val="none" w:sz="0" w:space="0" w:color="000000"/>
               <w:left w:val="none" w:sz="0" w:space="0" w:color="000000"/>
               <w:right w:val="none" w:sz="0" w:space="0" w:color="000000"/>
@@ -2193,14 +2193,14 @@
                 <w:szCs w:val="22"/>
                 <w:color w:val="000000"/>
               </w:rPr>
-              <w:t xml:space="preserve">6 – 8</w:t>
-            </w:r>
-          </w:p>
-        </w:tc>
-        <w:tc>
-          <w:tcPr>
-            <w:tcBorders>
-              <w:bottom w:val="none" w:sz="0" w:space="0" w:color="000000"/>
+              <w:t xml:space="preserve">&gt;6</w:t>
+            </w:r>
+          </w:p>
+        </w:tc>
+        <w:tc>
+          <w:tcPr>
+            <w:tcBorders>
+              <w:bottom w:val="single" w:sz="12" w:space="0" w:color="666666"/>
               <w:top w:val="none" w:sz="0" w:space="0" w:color="000000"/>
               <w:left w:val="none" w:sz="0" w:space="0" w:color="000000"/>
               <w:right w:val="none" w:sz="0" w:space="0" w:color="000000"/>
@@ -2244,7 +2244,7 @@
         <w:tc>
           <w:tcPr>
             <w:tcBorders>
-              <w:bottom w:val="none" w:sz="0" w:space="0" w:color="000000"/>
+              <w:bottom w:val="single" w:sz="12" w:space="0" w:color="666666"/>
               <w:top w:val="none" w:sz="0" w:space="0" w:color="000000"/>
               <w:left w:val="none" w:sz="0" w:space="0" w:color="000000"/>
               <w:right w:val="none" w:sz="0" w:space="0" w:color="000000"/>
@@ -2291,217 +2291,6 @@
                         </pic:nvPicPr>
                         <pic:blipFill>
                           <a:blip r:embed="rId16"/>
-                          <a:srcRect/>
-                          <a:stretch>
-                            <a:fillRect/>
-                          </a:stretch>
-                        </pic:blipFill>
-                        <pic:spPr bwMode="auto">
-                          <a:xfrm>
-                            <a:off x="0" y="0"/>
-                            <a:ext cx="12700" cy="1905"/>
-                          </a:xfrm>
-                          <a:prstGeom prst="rect">
-                            <a:avLst/>
-                          </a:prstGeom>
-                          <a:noFill/>
-                        </pic:spPr>
-                      </pic:pic>
-                    </a:graphicData>
-                  </a:graphic>
-                </wp:inline>
-              </w:drawing>
-            </w:r>
-          </w:p>
-        </w:tc>
-      </w:tr>
-      <w:tr>
-        <w:trPr>
-          <w:trHeight w:val="360" w:hRule="auto"/>
-        </w:trPr>
-        body11
-        <w:tc>
-          <w:tcPr>
-            <w:tcBorders>
-              <w:bottom w:val="single" w:sz="12" w:space="0" w:color="666666"/>
-              <w:top w:val="none" w:sz="0" w:space="0" w:color="000000"/>
-              <w:left w:val="none" w:sz="0" w:space="0" w:color="000000"/>
-              <w:right w:val="none" w:sz="0" w:space="0" w:color="000000"/>
-            </w:tcBorders>
-            <w:shd w:val="clear" w:color="auto" w:fill="FFFFFF"/>
-            <w:tcMar>
-              <w:top w:w="0" w:type="dxa"/>
-              <w:bottom w:w="0" w:type="dxa"/>
-              <w:left w:w="0" w:type="dxa"/>
-              <w:right w:w="0" w:type="dxa"/>
-            </w:tcMar>
-            <w:vAlign w:val="center"/>
-          </w:tcPr>
-          <w:p>
-            <w:pPr>
-              <w:pStyle w:val="Normal"/>
-              <w:jc w:val="left"/>
-              <w:pBdr>
-                <w:bottom w:val="none" w:sz="0" w:space="0" w:color="000000"/>
-                <w:top w:val="none" w:sz="0" w:space="0" w:color="000000"/>
-                <w:left w:val="none" w:sz="0" w:space="0" w:color="000000"/>
-                <w:right w:val="none" w:sz="0" w:space="0" w:color="000000"/>
-              </w:pBdr>
-              <w:spacing w:after="100" w:before="100" w:line="240"/>
-              <w:ind w:left="100" w:right="100" w:firstLine="0" w:firstLineChars="0"/>
-            </w:pPr>
-            <w:r>
-              <w:rPr>
-                <w:rFonts w:ascii="Arial" w:hAnsi="Arial" w:eastAsia="Arial" w:cs="Arial"/>
-                <w:i w:val="false"/>
-                <w:b w:val="false"/>
-                <w:u w:val="none"/>
-                <w:sz w:val="22"/>
-                <w:szCs w:val="22"/>
-                <w:color w:val="000000"/>
-              </w:rPr>
-              <w:t xml:space="preserve">6C</w:t>
-            </w:r>
-          </w:p>
-        </w:tc>
-        <w:tc>
-          <w:tcPr>
-            <w:tcBorders>
-              <w:bottom w:val="single" w:sz="12" w:space="0" w:color="666666"/>
-              <w:top w:val="none" w:sz="0" w:space="0" w:color="000000"/>
-              <w:left w:val="none" w:sz="0" w:space="0" w:color="000000"/>
-              <w:right w:val="none" w:sz="0" w:space="0" w:color="000000"/>
-            </w:tcBorders>
-            <w:shd w:val="clear" w:color="auto" w:fill="FFFFFF"/>
-            <w:tcMar>
-              <w:top w:w="0" w:type="dxa"/>
-              <w:bottom w:w="0" w:type="dxa"/>
-              <w:left w:w="0" w:type="dxa"/>
-              <w:right w:w="0" w:type="dxa"/>
-            </w:tcMar>
-            <w:vAlign w:val="center"/>
-          </w:tcPr>
-          <w:p>
-            <w:pPr>
-              <w:pStyle w:val="Normal"/>
-              <w:jc w:val="left"/>
-              <w:pBdr>
-                <w:bottom w:val="none" w:sz="0" w:space="0" w:color="000000"/>
-                <w:top w:val="none" w:sz="0" w:space="0" w:color="000000"/>
-                <w:left w:val="none" w:sz="0" w:space="0" w:color="000000"/>
-                <w:right w:val="none" w:sz="0" w:space="0" w:color="000000"/>
-              </w:pBdr>
-              <w:spacing w:after="100" w:before="100" w:line="240"/>
-              <w:ind w:left="100" w:right="100" w:firstLine="0" w:firstLineChars="0"/>
-            </w:pPr>
-            <w:r>
-              <w:rPr>
-                <w:rFonts w:ascii="Arial" w:hAnsi="Arial" w:eastAsia="Arial" w:cs="Arial"/>
-                <w:i w:val="false"/>
-                <w:b w:val="false"/>
-                <w:u w:val="none"/>
-                <w:sz w:val="22"/>
-                <w:szCs w:val="22"/>
-                <w:color w:val="000000"/>
-              </w:rPr>
-              <w:t xml:space="preserve">&gt;8</w:t>
-            </w:r>
-          </w:p>
-        </w:tc>
-        <w:tc>
-          <w:tcPr>
-            <w:tcBorders>
-              <w:bottom w:val="single" w:sz="12" w:space="0" w:color="666666"/>
-              <w:top w:val="none" w:sz="0" w:space="0" w:color="000000"/>
-              <w:left w:val="none" w:sz="0" w:space="0" w:color="000000"/>
-              <w:right w:val="none" w:sz="0" w:space="0" w:color="000000"/>
-            </w:tcBorders>
-            <w:shd w:val="clear" w:color="auto" w:fill="FFFFFF"/>
-            <w:tcMar>
-              <w:top w:w="0" w:type="dxa"/>
-              <w:bottom w:w="0" w:type="dxa"/>
-              <w:left w:w="0" w:type="dxa"/>
-              <w:right w:w="0" w:type="dxa"/>
-            </w:tcMar>
-            <w:vAlign w:val="center"/>
-          </w:tcPr>
-          <w:p>
-            <w:pPr>
-              <w:pStyle w:val="Normal"/>
-              <w:jc w:val="left"/>
-              <w:pBdr>
-                <w:bottom w:val="none" w:sz="0" w:space="0" w:color="000000"/>
-                <w:top w:val="none" w:sz="0" w:space="0" w:color="000000"/>
-                <w:left w:val="none" w:sz="0" w:space="0" w:color="000000"/>
-                <w:right w:val="none" w:sz="0" w:space="0" w:color="000000"/>
-              </w:pBdr>
-              <w:spacing w:after="100" w:before="100" w:line="240"/>
-              <w:ind w:left="100" w:right="100" w:firstLine="0" w:firstLineChars="0"/>
-            </w:pPr>
-            <w:r>
-              <w:rPr>
-                <w:rFonts w:ascii="Arial" w:hAnsi="Arial" w:eastAsia="Arial" w:cs="Arial"/>
-                <w:i w:val="false"/>
-                <w:b w:val="false"/>
-                <w:u w:val="none"/>
-                <w:sz w:val="22"/>
-                <w:szCs w:val="22"/>
-                <w:color w:val="000000"/>
-              </w:rPr>
-              <w:t xml:space="preserve">&gt;4</w:t>
-            </w:r>
-          </w:p>
-        </w:tc>
-        <w:tc>
-          <w:tcPr>
-            <w:tcBorders>
-              <w:bottom w:val="single" w:sz="12" w:space="0" w:color="666666"/>
-              <w:top w:val="none" w:sz="0" w:space="0" w:color="000000"/>
-              <w:left w:val="none" w:sz="0" w:space="0" w:color="000000"/>
-              <w:right w:val="none" w:sz="0" w:space="0" w:color="000000"/>
-            </w:tcBorders>
-            <w:shd w:val="clear" w:color="auto" w:fill="FFFFFF"/>
-            <w:tcMar>
-              <w:top w:w="0" w:type="dxa"/>
-              <w:bottom w:w="0" w:type="dxa"/>
-              <w:left w:w="0" w:type="dxa"/>
-              <w:right w:w="0" w:type="dxa"/>
-            </w:tcMar>
-            <w:vAlign w:val="center"/>
-          </w:tcPr>
-          <w:p>
-            <w:pPr>
-              <w:pStyle w:val="Normal"/>
-              <w:jc w:val="right"/>
-              <w:pBdr>
-                <w:bottom w:val="none" w:sz="0" w:space="0" w:color="000000"/>
-                <w:top w:val="none" w:sz="0" w:space="0" w:color="000000"/>
-                <w:left w:val="none" w:sz="0" w:space="0" w:color="000000"/>
-                <w:right w:val="none" w:sz="0" w:space="0" w:color="000000"/>
-              </w:pBdr>
-              <w:spacing w:after="100" w:before="100" w:line="240"/>
-              <w:ind w:left="100" w:right="100" w:firstLine="0" w:firstLineChars="0"/>
-            </w:pPr>
-            <w:r>
-              <w:rPr/>
-              <w:drawing>
-                <wp:inline distT="0" distB="0" distL="0" distR="0">
-                  <wp:extent cx="914400" cy="137160"/>
-                  <wp:docPr id="21" name=""/>
-                  <wp:cNvGraphicFramePr>
-                    <a:graphicFrameLocks noChangeAspect="1"/>
-                  </wp:cNvGraphicFramePr>
-                  <a:graphic>
-                    <a:graphicData uri="http://schemas.openxmlformats.org/drawingml/2006/picture">
-                      <pic:pic>
-                        <pic:nvPicPr>
-                          <pic:cNvPr id="22" name=""/>
-                          <pic:cNvPicPr>
-                            <a:picLocks noChangeAspect="1" noChangeArrowheads="1"/>
-                          </pic:cNvPicPr>
-                        </pic:nvPicPr>
-                        <pic:blipFill>
-                          <a:blip r:embed="rId17"/>
                           <a:srcRect/>
                           <a:stretch>
                             <a:fillRect/>

</xml_diff>

<commit_message>
update xlsx download front pages and re-run/deploy pipeline/app
</commit_message>
<xml_diff>
--- a/output/tables/iTRAQI-palette.docx
+++ b/output/tables/iTRAQI-palette.docx
@@ -57,6 +57,15 @@
               </w:pBdr>
               <w:spacing w:after="100" w:before="100" w:line="240"/>
               <w:ind w:left="100" w:right="100" w:firstLine="0" w:firstLineChars="0"/>
+              <w:rPr>
+                <w:rFonts w:ascii="Arial" w:hAnsi="Arial" w:eastAsia="Arial" w:cs="Arial"/>
+                <w:i w:val="false"/>
+                <w:b w:val="false"/>
+                <w:u w:val="none"/>
+                <w:sz w:val="22"/>
+                <w:szCs w:val="22"/>
+                <w:color w:val="000000"/>
+              </w:rPr>
             </w:pPr>
             <w:r>
               <w:rPr>
@@ -101,6 +110,15 @@
               </w:pBdr>
               <w:spacing w:after="100" w:before="100" w:line="240"/>
               <w:ind w:left="100" w:right="100" w:firstLine="0" w:firstLineChars="0"/>
+              <w:rPr>
+                <w:rFonts w:ascii="Arial" w:hAnsi="Arial" w:eastAsia="Arial" w:cs="Arial"/>
+                <w:i w:val="false"/>
+                <w:b w:val="false"/>
+                <w:u w:val="none"/>
+                <w:sz w:val="22"/>
+                <w:szCs w:val="22"/>
+                <w:color w:val="000000"/>
+              </w:rPr>
             </w:pPr>
             <w:r>
               <w:rPr>
@@ -145,6 +163,15 @@
               </w:pBdr>
               <w:spacing w:after="100" w:before="100" w:line="240"/>
               <w:ind w:left="100" w:right="100" w:firstLine="0" w:firstLineChars="0"/>
+              <w:rPr>
+                <w:rFonts w:ascii="Arial" w:hAnsi="Arial" w:eastAsia="Arial" w:cs="Arial"/>
+                <w:i w:val="false"/>
+                <w:b w:val="false"/>
+                <w:u w:val="none"/>
+                <w:sz w:val="22"/>
+                <w:szCs w:val="22"/>
+                <w:color w:val="000000"/>
+              </w:rPr>
             </w:pPr>
             <w:r>
               <w:rPr>
@@ -189,6 +216,15 @@
               </w:pBdr>
               <w:spacing w:after="100" w:before="100" w:line="240"/>
               <w:ind w:left="100" w:right="100" w:firstLine="0" w:firstLineChars="0"/>
+              <w:rPr>
+                <w:rFonts w:ascii="Arial" w:hAnsi="Arial" w:eastAsia="Arial" w:cs="Arial"/>
+                <w:i w:val="false"/>
+                <w:b w:val="false"/>
+                <w:u w:val="none"/>
+                <w:sz w:val="22"/>
+                <w:szCs w:val="22"/>
+                <w:color w:val="000000"/>
+              </w:rPr>
             </w:pPr>
             <w:r>
               <w:rPr>
@@ -239,6 +275,15 @@
               </w:pBdr>
               <w:spacing w:after="100" w:before="100" w:line="240"/>
               <w:ind w:left="100" w:right="100" w:firstLine="0" w:firstLineChars="0"/>
+              <w:rPr>
+                <w:rFonts w:ascii="Arial" w:hAnsi="Arial" w:eastAsia="Arial" w:cs="Arial"/>
+                <w:i w:val="false"/>
+                <w:b w:val="false"/>
+                <w:u w:val="none"/>
+                <w:sz w:val="22"/>
+                <w:szCs w:val="22"/>
+                <w:color w:val="000000"/>
+              </w:rPr>
             </w:pPr>
             <w:r>
               <w:rPr>
@@ -283,6 +328,15 @@
               </w:pBdr>
               <w:spacing w:after="100" w:before="100" w:line="240"/>
               <w:ind w:left="100" w:right="100" w:firstLine="0" w:firstLineChars="0"/>
+              <w:rPr>
+                <w:rFonts w:ascii="Arial" w:hAnsi="Arial" w:eastAsia="Arial" w:cs="Arial"/>
+                <w:i w:val="false"/>
+                <w:b w:val="false"/>
+                <w:u w:val="none"/>
+                <w:sz w:val="22"/>
+                <w:szCs w:val="22"/>
+                <w:color w:val="000000"/>
+              </w:rPr>
             </w:pPr>
             <w:r>
               <w:rPr>
@@ -327,6 +381,15 @@
               </w:pBdr>
               <w:spacing w:after="100" w:before="100" w:line="240"/>
               <w:ind w:left="100" w:right="100" w:firstLine="0" w:firstLineChars="0"/>
+              <w:rPr>
+                <w:rFonts w:ascii="Arial" w:hAnsi="Arial" w:eastAsia="Arial" w:cs="Arial"/>
+                <w:i w:val="false"/>
+                <w:b w:val="false"/>
+                <w:u w:val="none"/>
+                <w:sz w:val="22"/>
+                <w:szCs w:val="22"/>
+                <w:color w:val="000000"/>
+              </w:rPr>
             </w:pPr>
             <w:r>
               <w:rPr>
@@ -371,6 +434,15 @@
               </w:pBdr>
               <w:spacing w:after="100" w:before="100" w:line="240"/>
               <w:ind w:left="100" w:right="100" w:firstLine="0" w:firstLineChars="0"/>
+              <w:rPr>
+                <w:rFonts w:ascii="Arial" w:hAnsi="Arial" w:eastAsia="Arial" w:cs="Arial"/>
+                <w:i w:val="false"/>
+                <w:b w:val="false"/>
+                <w:u w:val="none"/>
+                <w:sz w:val="22"/>
+                <w:szCs w:val="22"/>
+                <w:color w:val="000000"/>
+              </w:rPr>
             </w:pPr>
             <w:r>
               <w:rPr/>
@@ -450,6 +522,15 @@
               </w:pBdr>
               <w:spacing w:after="100" w:before="100" w:line="240"/>
               <w:ind w:left="100" w:right="100" w:firstLine="0" w:firstLineChars="0"/>
+              <w:rPr>
+                <w:rFonts w:ascii="Arial" w:hAnsi="Arial" w:eastAsia="Arial" w:cs="Arial"/>
+                <w:i w:val="false"/>
+                <w:b w:val="false"/>
+                <w:u w:val="none"/>
+                <w:sz w:val="22"/>
+                <w:szCs w:val="22"/>
+                <w:color w:val="000000"/>
+              </w:rPr>
             </w:pPr>
             <w:r>
               <w:rPr>
@@ -494,6 +575,15 @@
               </w:pBdr>
               <w:spacing w:after="100" w:before="100" w:line="240"/>
               <w:ind w:left="100" w:right="100" w:firstLine="0" w:firstLineChars="0"/>
+              <w:rPr>
+                <w:rFonts w:ascii="Arial" w:hAnsi="Arial" w:eastAsia="Arial" w:cs="Arial"/>
+                <w:i w:val="false"/>
+                <w:b w:val="false"/>
+                <w:u w:val="none"/>
+                <w:sz w:val="22"/>
+                <w:szCs w:val="22"/>
+                <w:color w:val="000000"/>
+              </w:rPr>
             </w:pPr>
             <w:r>
               <w:rPr>
@@ -538,6 +628,15 @@
               </w:pBdr>
               <w:spacing w:after="100" w:before="100" w:line="240"/>
               <w:ind w:left="100" w:right="100" w:firstLine="0" w:firstLineChars="0"/>
+              <w:rPr>
+                <w:rFonts w:ascii="Arial" w:hAnsi="Arial" w:eastAsia="Arial" w:cs="Arial"/>
+                <w:i w:val="false"/>
+                <w:b w:val="false"/>
+                <w:u w:val="none"/>
+                <w:sz w:val="22"/>
+                <w:szCs w:val="22"/>
+                <w:color w:val="000000"/>
+              </w:rPr>
             </w:pPr>
             <w:r>
               <w:rPr>
@@ -582,6 +681,15 @@
               </w:pBdr>
               <w:spacing w:after="100" w:before="100" w:line="240"/>
               <w:ind w:left="100" w:right="100" w:firstLine="0" w:firstLineChars="0"/>
+              <w:rPr>
+                <w:rFonts w:ascii="Arial" w:hAnsi="Arial" w:eastAsia="Arial" w:cs="Arial"/>
+                <w:i w:val="false"/>
+                <w:b w:val="false"/>
+                <w:u w:val="none"/>
+                <w:sz w:val="22"/>
+                <w:szCs w:val="22"/>
+                <w:color w:val="000000"/>
+              </w:rPr>
             </w:pPr>
             <w:r>
               <w:rPr/>
@@ -661,6 +769,15 @@
               </w:pBdr>
               <w:spacing w:after="100" w:before="100" w:line="240"/>
               <w:ind w:left="100" w:right="100" w:firstLine="0" w:firstLineChars="0"/>
+              <w:rPr>
+                <w:rFonts w:ascii="Arial" w:hAnsi="Arial" w:eastAsia="Arial" w:cs="Arial"/>
+                <w:i w:val="false"/>
+                <w:b w:val="false"/>
+                <w:u w:val="none"/>
+                <w:sz w:val="22"/>
+                <w:szCs w:val="22"/>
+                <w:color w:val="000000"/>
+              </w:rPr>
             </w:pPr>
             <w:r>
               <w:rPr>
@@ -705,6 +822,15 @@
               </w:pBdr>
               <w:spacing w:after="100" w:before="100" w:line="240"/>
               <w:ind w:left="100" w:right="100" w:firstLine="0" w:firstLineChars="0"/>
+              <w:rPr>
+                <w:rFonts w:ascii="Arial" w:hAnsi="Arial" w:eastAsia="Arial" w:cs="Arial"/>
+                <w:i w:val="false"/>
+                <w:b w:val="false"/>
+                <w:u w:val="none"/>
+                <w:sz w:val="22"/>
+                <w:szCs w:val="22"/>
+                <w:color w:val="000000"/>
+              </w:rPr>
             </w:pPr>
             <w:r>
               <w:rPr>
@@ -749,6 +875,15 @@
               </w:pBdr>
               <w:spacing w:after="100" w:before="100" w:line="240"/>
               <w:ind w:left="100" w:right="100" w:firstLine="0" w:firstLineChars="0"/>
+              <w:rPr>
+                <w:rFonts w:ascii="Arial" w:hAnsi="Arial" w:eastAsia="Arial" w:cs="Arial"/>
+                <w:i w:val="false"/>
+                <w:b w:val="false"/>
+                <w:u w:val="none"/>
+                <w:sz w:val="22"/>
+                <w:szCs w:val="22"/>
+                <w:color w:val="000000"/>
+              </w:rPr>
             </w:pPr>
             <w:r>
               <w:rPr>
@@ -793,6 +928,15 @@
               </w:pBdr>
               <w:spacing w:after="100" w:before="100" w:line="240"/>
               <w:ind w:left="100" w:right="100" w:firstLine="0" w:firstLineChars="0"/>
+              <w:rPr>
+                <w:rFonts w:ascii="Arial" w:hAnsi="Arial" w:eastAsia="Arial" w:cs="Arial"/>
+                <w:i w:val="false"/>
+                <w:b w:val="false"/>
+                <w:u w:val="none"/>
+                <w:sz w:val="22"/>
+                <w:szCs w:val="22"/>
+                <w:color w:val="000000"/>
+              </w:rPr>
             </w:pPr>
             <w:r>
               <w:rPr/>
@@ -872,6 +1016,15 @@
               </w:pBdr>
               <w:spacing w:after="100" w:before="100" w:line="240"/>
               <w:ind w:left="100" w:right="100" w:firstLine="0" w:firstLineChars="0"/>
+              <w:rPr>
+                <w:rFonts w:ascii="Arial" w:hAnsi="Arial" w:eastAsia="Arial" w:cs="Arial"/>
+                <w:i w:val="false"/>
+                <w:b w:val="false"/>
+                <w:u w:val="none"/>
+                <w:sz w:val="22"/>
+                <w:szCs w:val="22"/>
+                <w:color w:val="000000"/>
+              </w:rPr>
             </w:pPr>
             <w:r>
               <w:rPr>
@@ -916,6 +1069,15 @@
               </w:pBdr>
               <w:spacing w:after="100" w:before="100" w:line="240"/>
               <w:ind w:left="100" w:right="100" w:firstLine="0" w:firstLineChars="0"/>
+              <w:rPr>
+                <w:rFonts w:ascii="Arial" w:hAnsi="Arial" w:eastAsia="Arial" w:cs="Arial"/>
+                <w:i w:val="false"/>
+                <w:b w:val="false"/>
+                <w:u w:val="none"/>
+                <w:sz w:val="22"/>
+                <w:szCs w:val="22"/>
+                <w:color w:val="000000"/>
+              </w:rPr>
             </w:pPr>
             <w:r>
               <w:rPr>
@@ -960,6 +1122,15 @@
               </w:pBdr>
               <w:spacing w:after="100" w:before="100" w:line="240"/>
               <w:ind w:left="100" w:right="100" w:firstLine="0" w:firstLineChars="0"/>
+              <w:rPr>
+                <w:rFonts w:ascii="Arial" w:hAnsi="Arial" w:eastAsia="Arial" w:cs="Arial"/>
+                <w:i w:val="false"/>
+                <w:b w:val="false"/>
+                <w:u w:val="none"/>
+                <w:sz w:val="22"/>
+                <w:szCs w:val="22"/>
+                <w:color w:val="000000"/>
+              </w:rPr>
             </w:pPr>
             <w:r>
               <w:rPr>
@@ -1004,6 +1175,15 @@
               </w:pBdr>
               <w:spacing w:after="100" w:before="100" w:line="240"/>
               <w:ind w:left="100" w:right="100" w:firstLine="0" w:firstLineChars="0"/>
+              <w:rPr>
+                <w:rFonts w:ascii="Arial" w:hAnsi="Arial" w:eastAsia="Arial" w:cs="Arial"/>
+                <w:i w:val="false"/>
+                <w:b w:val="false"/>
+                <w:u w:val="none"/>
+                <w:sz w:val="22"/>
+                <w:szCs w:val="22"/>
+                <w:color w:val="000000"/>
+              </w:rPr>
             </w:pPr>
             <w:r>
               <w:rPr/>
@@ -1083,6 +1263,15 @@
               </w:pBdr>
               <w:spacing w:after="100" w:before="100" w:line="240"/>
               <w:ind w:left="100" w:right="100" w:firstLine="0" w:firstLineChars="0"/>
+              <w:rPr>
+                <w:rFonts w:ascii="Arial" w:hAnsi="Arial" w:eastAsia="Arial" w:cs="Arial"/>
+                <w:i w:val="false"/>
+                <w:b w:val="false"/>
+                <w:u w:val="none"/>
+                <w:sz w:val="22"/>
+                <w:szCs w:val="22"/>
+                <w:color w:val="000000"/>
+              </w:rPr>
             </w:pPr>
             <w:r>
               <w:rPr>
@@ -1127,6 +1316,15 @@
               </w:pBdr>
               <w:spacing w:after="100" w:before="100" w:line="240"/>
               <w:ind w:left="100" w:right="100" w:firstLine="0" w:firstLineChars="0"/>
+              <w:rPr>
+                <w:rFonts w:ascii="Arial" w:hAnsi="Arial" w:eastAsia="Arial" w:cs="Arial"/>
+                <w:i w:val="false"/>
+                <w:b w:val="false"/>
+                <w:u w:val="none"/>
+                <w:sz w:val="22"/>
+                <w:szCs w:val="22"/>
+                <w:color w:val="000000"/>
+              </w:rPr>
             </w:pPr>
             <w:r>
               <w:rPr>
@@ -1171,6 +1369,15 @@
               </w:pBdr>
               <w:spacing w:after="100" w:before="100" w:line="240"/>
               <w:ind w:left="100" w:right="100" w:firstLine="0" w:firstLineChars="0"/>
+              <w:rPr>
+                <w:rFonts w:ascii="Arial" w:hAnsi="Arial" w:eastAsia="Arial" w:cs="Arial"/>
+                <w:i w:val="false"/>
+                <w:b w:val="false"/>
+                <w:u w:val="none"/>
+                <w:sz w:val="22"/>
+                <w:szCs w:val="22"/>
+                <w:color w:val="000000"/>
+              </w:rPr>
             </w:pPr>
             <w:r>
               <w:rPr>
@@ -1215,6 +1422,15 @@
               </w:pBdr>
               <w:spacing w:after="100" w:before="100" w:line="240"/>
               <w:ind w:left="100" w:right="100" w:firstLine="0" w:firstLineChars="0"/>
+              <w:rPr>
+                <w:rFonts w:ascii="Arial" w:hAnsi="Arial" w:eastAsia="Arial" w:cs="Arial"/>
+                <w:i w:val="false"/>
+                <w:b w:val="false"/>
+                <w:u w:val="none"/>
+                <w:sz w:val="22"/>
+                <w:szCs w:val="22"/>
+                <w:color w:val="000000"/>
+              </w:rPr>
             </w:pPr>
             <w:r>
               <w:rPr/>
@@ -1294,6 +1510,15 @@
               </w:pBdr>
               <w:spacing w:after="100" w:before="100" w:line="240"/>
               <w:ind w:left="100" w:right="100" w:firstLine="0" w:firstLineChars="0"/>
+              <w:rPr>
+                <w:rFonts w:ascii="Arial" w:hAnsi="Arial" w:eastAsia="Arial" w:cs="Arial"/>
+                <w:i w:val="false"/>
+                <w:b w:val="false"/>
+                <w:u w:val="none"/>
+                <w:sz w:val="22"/>
+                <w:szCs w:val="22"/>
+                <w:color w:val="000000"/>
+              </w:rPr>
             </w:pPr>
             <w:r>
               <w:rPr>
@@ -1338,6 +1563,15 @@
               </w:pBdr>
               <w:spacing w:after="100" w:before="100" w:line="240"/>
               <w:ind w:left="100" w:right="100" w:firstLine="0" w:firstLineChars="0"/>
+              <w:rPr>
+                <w:rFonts w:ascii="Arial" w:hAnsi="Arial" w:eastAsia="Arial" w:cs="Arial"/>
+                <w:i w:val="false"/>
+                <w:b w:val="false"/>
+                <w:u w:val="none"/>
+                <w:sz w:val="22"/>
+                <w:szCs w:val="22"/>
+                <w:color w:val="000000"/>
+              </w:rPr>
             </w:pPr>
             <w:r>
               <w:rPr>
@@ -1382,6 +1616,15 @@
               </w:pBdr>
               <w:spacing w:after="100" w:before="100" w:line="240"/>
               <w:ind w:left="100" w:right="100" w:firstLine="0" w:firstLineChars="0"/>
+              <w:rPr>
+                <w:rFonts w:ascii="Arial" w:hAnsi="Arial" w:eastAsia="Arial" w:cs="Arial"/>
+                <w:i w:val="false"/>
+                <w:b w:val="false"/>
+                <w:u w:val="none"/>
+                <w:sz w:val="22"/>
+                <w:szCs w:val="22"/>
+                <w:color w:val="000000"/>
+              </w:rPr>
             </w:pPr>
             <w:r>
               <w:rPr>
@@ -1426,6 +1669,15 @@
               </w:pBdr>
               <w:spacing w:after="100" w:before="100" w:line="240"/>
               <w:ind w:left="100" w:right="100" w:firstLine="0" w:firstLineChars="0"/>
+              <w:rPr>
+                <w:rFonts w:ascii="Arial" w:hAnsi="Arial" w:eastAsia="Arial" w:cs="Arial"/>
+                <w:i w:val="false"/>
+                <w:b w:val="false"/>
+                <w:u w:val="none"/>
+                <w:sz w:val="22"/>
+                <w:szCs w:val="22"/>
+                <w:color w:val="000000"/>
+              </w:rPr>
             </w:pPr>
             <w:r>
               <w:rPr/>
@@ -1505,6 +1757,15 @@
               </w:pBdr>
               <w:spacing w:after="100" w:before="100" w:line="240"/>
               <w:ind w:left="100" w:right="100" w:firstLine="0" w:firstLineChars="0"/>
+              <w:rPr>
+                <w:rFonts w:ascii="Arial" w:hAnsi="Arial" w:eastAsia="Arial" w:cs="Arial"/>
+                <w:i w:val="false"/>
+                <w:b w:val="false"/>
+                <w:u w:val="none"/>
+                <w:sz w:val="22"/>
+                <w:szCs w:val="22"/>
+                <w:color w:val="000000"/>
+              </w:rPr>
             </w:pPr>
             <w:r>
               <w:rPr>
@@ -1549,6 +1810,15 @@
               </w:pBdr>
               <w:spacing w:after="100" w:before="100" w:line="240"/>
               <w:ind w:left="100" w:right="100" w:firstLine="0" w:firstLineChars="0"/>
+              <w:rPr>
+                <w:rFonts w:ascii="Arial" w:hAnsi="Arial" w:eastAsia="Arial" w:cs="Arial"/>
+                <w:i w:val="false"/>
+                <w:b w:val="false"/>
+                <w:u w:val="none"/>
+                <w:sz w:val="22"/>
+                <w:szCs w:val="22"/>
+                <w:color w:val="000000"/>
+              </w:rPr>
             </w:pPr>
             <w:r>
               <w:rPr>
@@ -1593,6 +1863,15 @@
               </w:pBdr>
               <w:spacing w:after="100" w:before="100" w:line="240"/>
               <w:ind w:left="100" w:right="100" w:firstLine="0" w:firstLineChars="0"/>
+              <w:rPr>
+                <w:rFonts w:ascii="Arial" w:hAnsi="Arial" w:eastAsia="Arial" w:cs="Arial"/>
+                <w:i w:val="false"/>
+                <w:b w:val="false"/>
+                <w:u w:val="none"/>
+                <w:sz w:val="22"/>
+                <w:szCs w:val="22"/>
+                <w:color w:val="000000"/>
+              </w:rPr>
             </w:pPr>
             <w:r>
               <w:rPr>
@@ -1637,6 +1916,15 @@
               </w:pBdr>
               <w:spacing w:after="100" w:before="100" w:line="240"/>
               <w:ind w:left="100" w:right="100" w:firstLine="0" w:firstLineChars="0"/>
+              <w:rPr>
+                <w:rFonts w:ascii="Arial" w:hAnsi="Arial" w:eastAsia="Arial" w:cs="Arial"/>
+                <w:i w:val="false"/>
+                <w:b w:val="false"/>
+                <w:u w:val="none"/>
+                <w:sz w:val="22"/>
+                <w:szCs w:val="22"/>
+                <w:color w:val="000000"/>
+              </w:rPr>
             </w:pPr>
             <w:r>
               <w:rPr/>
@@ -1716,6 +2004,15 @@
               </w:pBdr>
               <w:spacing w:after="100" w:before="100" w:line="240"/>
               <w:ind w:left="100" w:right="100" w:firstLine="0" w:firstLineChars="0"/>
+              <w:rPr>
+                <w:rFonts w:ascii="Arial" w:hAnsi="Arial" w:eastAsia="Arial" w:cs="Arial"/>
+                <w:i w:val="false"/>
+                <w:b w:val="false"/>
+                <w:u w:val="none"/>
+                <w:sz w:val="22"/>
+                <w:szCs w:val="22"/>
+                <w:color w:val="000000"/>
+              </w:rPr>
             </w:pPr>
             <w:r>
               <w:rPr>
@@ -1760,6 +2057,15 @@
               </w:pBdr>
               <w:spacing w:after="100" w:before="100" w:line="240"/>
               <w:ind w:left="100" w:right="100" w:firstLine="0" w:firstLineChars="0"/>
+              <w:rPr>
+                <w:rFonts w:ascii="Arial" w:hAnsi="Arial" w:eastAsia="Arial" w:cs="Arial"/>
+                <w:i w:val="false"/>
+                <w:b w:val="false"/>
+                <w:u w:val="none"/>
+                <w:sz w:val="22"/>
+                <w:szCs w:val="22"/>
+                <w:color w:val="000000"/>
+              </w:rPr>
             </w:pPr>
             <w:r>
               <w:rPr>
@@ -1804,6 +2110,15 @@
               </w:pBdr>
               <w:spacing w:after="100" w:before="100" w:line="240"/>
               <w:ind w:left="100" w:right="100" w:firstLine="0" w:firstLineChars="0"/>
+              <w:rPr>
+                <w:rFonts w:ascii="Arial" w:hAnsi="Arial" w:eastAsia="Arial" w:cs="Arial"/>
+                <w:i w:val="false"/>
+                <w:b w:val="false"/>
+                <w:u w:val="none"/>
+                <w:sz w:val="22"/>
+                <w:szCs w:val="22"/>
+                <w:color w:val="000000"/>
+              </w:rPr>
             </w:pPr>
             <w:r>
               <w:rPr>
@@ -1848,6 +2163,15 @@
               </w:pBdr>
               <w:spacing w:after="100" w:before="100" w:line="240"/>
               <w:ind w:left="100" w:right="100" w:firstLine="0" w:firstLineChars="0"/>
+              <w:rPr>
+                <w:rFonts w:ascii="Arial" w:hAnsi="Arial" w:eastAsia="Arial" w:cs="Arial"/>
+                <w:i w:val="false"/>
+                <w:b w:val="false"/>
+                <w:u w:val="none"/>
+                <w:sz w:val="22"/>
+                <w:szCs w:val="22"/>
+                <w:color w:val="000000"/>
+              </w:rPr>
             </w:pPr>
             <w:r>
               <w:rPr/>
@@ -1927,6 +2251,15 @@
               </w:pBdr>
               <w:spacing w:after="100" w:before="100" w:line="240"/>
               <w:ind w:left="100" w:right="100" w:firstLine="0" w:firstLineChars="0"/>
+              <w:rPr>
+                <w:rFonts w:ascii="Arial" w:hAnsi="Arial" w:eastAsia="Arial" w:cs="Arial"/>
+                <w:i w:val="false"/>
+                <w:b w:val="false"/>
+                <w:u w:val="none"/>
+                <w:sz w:val="22"/>
+                <w:szCs w:val="22"/>
+                <w:color w:val="000000"/>
+              </w:rPr>
             </w:pPr>
             <w:r>
               <w:rPr>
@@ -1971,6 +2304,15 @@
               </w:pBdr>
               <w:spacing w:after="100" w:before="100" w:line="240"/>
               <w:ind w:left="100" w:right="100" w:firstLine="0" w:firstLineChars="0"/>
+              <w:rPr>
+                <w:rFonts w:ascii="Arial" w:hAnsi="Arial" w:eastAsia="Arial" w:cs="Arial"/>
+                <w:i w:val="false"/>
+                <w:b w:val="false"/>
+                <w:u w:val="none"/>
+                <w:sz w:val="22"/>
+                <w:szCs w:val="22"/>
+                <w:color w:val="000000"/>
+              </w:rPr>
             </w:pPr>
             <w:r>
               <w:rPr>
@@ -2015,6 +2357,15 @@
               </w:pBdr>
               <w:spacing w:after="100" w:before="100" w:line="240"/>
               <w:ind w:left="100" w:right="100" w:firstLine="0" w:firstLineChars="0"/>
+              <w:rPr>
+                <w:rFonts w:ascii="Arial" w:hAnsi="Arial" w:eastAsia="Arial" w:cs="Arial"/>
+                <w:i w:val="false"/>
+                <w:b w:val="false"/>
+                <w:u w:val="none"/>
+                <w:sz w:val="22"/>
+                <w:szCs w:val="22"/>
+                <w:color w:val="000000"/>
+              </w:rPr>
             </w:pPr>
             <w:r>
               <w:rPr>
@@ -2059,6 +2410,15 @@
               </w:pBdr>
               <w:spacing w:after="100" w:before="100" w:line="240"/>
               <w:ind w:left="100" w:right="100" w:firstLine="0" w:firstLineChars="0"/>
+              <w:rPr>
+                <w:rFonts w:ascii="Arial" w:hAnsi="Arial" w:eastAsia="Arial" w:cs="Arial"/>
+                <w:i w:val="false"/>
+                <w:b w:val="false"/>
+                <w:u w:val="none"/>
+                <w:sz w:val="22"/>
+                <w:szCs w:val="22"/>
+                <w:color w:val="000000"/>
+              </w:rPr>
             </w:pPr>
             <w:r>
               <w:rPr/>
@@ -2138,6 +2498,15 @@
               </w:pBdr>
               <w:spacing w:after="100" w:before="100" w:line="240"/>
               <w:ind w:left="100" w:right="100" w:firstLine="0" w:firstLineChars="0"/>
+              <w:rPr>
+                <w:rFonts w:ascii="Arial" w:hAnsi="Arial" w:eastAsia="Arial" w:cs="Arial"/>
+                <w:i w:val="false"/>
+                <w:b w:val="false"/>
+                <w:u w:val="none"/>
+                <w:sz w:val="22"/>
+                <w:szCs w:val="22"/>
+                <w:color w:val="000000"/>
+              </w:rPr>
             </w:pPr>
             <w:r>
               <w:rPr>
@@ -2182,6 +2551,15 @@
               </w:pBdr>
               <w:spacing w:after="100" w:before="100" w:line="240"/>
               <w:ind w:left="100" w:right="100" w:firstLine="0" w:firstLineChars="0"/>
+              <w:rPr>
+                <w:rFonts w:ascii="Arial" w:hAnsi="Arial" w:eastAsia="Arial" w:cs="Arial"/>
+                <w:i w:val="false"/>
+                <w:b w:val="false"/>
+                <w:u w:val="none"/>
+                <w:sz w:val="22"/>
+                <w:szCs w:val="22"/>
+                <w:color w:val="000000"/>
+              </w:rPr>
             </w:pPr>
             <w:r>
               <w:rPr>
@@ -2226,6 +2604,15 @@
               </w:pBdr>
               <w:spacing w:after="100" w:before="100" w:line="240"/>
               <w:ind w:left="100" w:right="100" w:firstLine="0" w:firstLineChars="0"/>
+              <w:rPr>
+                <w:rFonts w:ascii="Arial" w:hAnsi="Arial" w:eastAsia="Arial" w:cs="Arial"/>
+                <w:i w:val="false"/>
+                <w:b w:val="false"/>
+                <w:u w:val="none"/>
+                <w:sz w:val="22"/>
+                <w:szCs w:val="22"/>
+                <w:color w:val="000000"/>
+              </w:rPr>
             </w:pPr>
             <w:r>
               <w:rPr>
@@ -2270,6 +2657,15 @@
               </w:pBdr>
               <w:spacing w:after="100" w:before="100" w:line="240"/>
               <w:ind w:left="100" w:right="100" w:firstLine="0" w:firstLineChars="0"/>
+              <w:rPr>
+                <w:rFonts w:ascii="Arial" w:hAnsi="Arial" w:eastAsia="Arial" w:cs="Arial"/>
+                <w:i w:val="false"/>
+                <w:b w:val="false"/>
+                <w:u w:val="none"/>
+                <w:sz w:val="22"/>
+                <w:szCs w:val="22"/>
+                <w:color w:val="000000"/>
+              </w:rPr>
             </w:pPr>
             <w:r>
               <w:rPr/>

</xml_diff>